<commit_message>
added data for pivot tables 2
</commit_message>
<xml_diff>
--- a/Test 2/Emerson Drapac - Test 2/Test2 take home test-SP2019.docx
+++ b/Test 2/Emerson Drapac - Test 2/Test2 take home test-SP2019.docx
@@ -23744,13 +23744,7 @@
         </w:rPr>
       </w:pPr>
       <w:r>
-        <w:t xml:space="preserve">Develop </w:t>
-      </w:r>
-      <w:r>
-        <w:t>a stored procedure</w:t>
-      </w:r>
-      <w:r>
-        <w:t xml:space="preserve"> that will accept product number and will return the average customer satisfaction/or evaluation rating for that product.</w:t>
+        <w:t>Develop a stored procedure that will accept product number and will return the average customer satisfaction/or evaluation rating for that product.</w:t>
       </w:r>
     </w:p>
     <w:p>
@@ -24342,13 +24336,7 @@
       </w:pPr>
       <w:r>
         <w:lastRenderedPageBreak/>
-        <w:t xml:space="preserve">Develop </w:t>
-      </w:r>
-      <w:r>
-        <w:t>a stored procedure</w:t>
-      </w:r>
-      <w:r>
-        <w:t xml:space="preserve"> that will accept employee id last name and will return number of months that employee is working on number of different product categories</w:t>
+        <w:t>Develop a stored procedure that will accept employee id last name and will return number of months that employee is working on number of different product categories</w:t>
       </w:r>
     </w:p>
     <w:p>
@@ -26203,6 +26191,15 @@
       <w:r>
         <w:t>Analyze (report and chart) the sales from the different customer state divided into different month</w:t>
       </w:r>
+      <w:r>
+        <w:t xml:space="preserve"> </w:t>
+      </w:r>
+      <w:r>
+        <w:rPr>
+          <w:highlight w:val="green"/>
+        </w:rPr>
+        <w:t>Done</w:t>
+      </w:r>
     </w:p>
     <w:p>
       <w:pPr>
@@ -26216,6 +26213,15 @@
       <w:r>
         <w:t>Analyze (report and chart) the sales from the different customer gender divided into different year</w:t>
       </w:r>
+      <w:r>
+        <w:t xml:space="preserve"> </w:t>
+      </w:r>
+      <w:r>
+        <w:rPr>
+          <w:highlight w:val="green"/>
+        </w:rPr>
+        <w:t>Done</w:t>
+      </w:r>
     </w:p>
     <w:p>
       <w:pPr>
@@ -26227,18 +26233,22 @@
         <w:spacing w:after="200" w:line="276" w:lineRule="auto"/>
       </w:pPr>
       <w:r>
-        <w:t xml:space="preserve">Analyze (report and chart) the sales from the different employee </w:t>
-      </w:r>
-      <w:bookmarkStart w:id="2" w:name="_GoBack"/>
-      <w:bookmarkEnd w:id="2"/>
-      <w:r>
-        <w:t>(employee ID and last name)</w:t>
+        <w:t>Analyze (report and chart) the sales from the different employee (employee ID and last name)</w:t>
       </w:r>
       <w:r>
         <w:t xml:space="preserve"> </w:t>
       </w:r>
       <w:r>
         <w:t>divided into different year</w:t>
+      </w:r>
+      <w:r>
+        <w:t xml:space="preserve"> </w:t>
+      </w:r>
+      <w:r>
+        <w:rPr>
+          <w:highlight w:val="green"/>
+        </w:rPr>
+        <w:t>Done</w:t>
       </w:r>
     </w:p>
     <w:p>
@@ -26253,6 +26263,15 @@
       <w:r>
         <w:t>Analyze (report and chart) the sales from the different product divided into different year</w:t>
       </w:r>
+      <w:r>
+        <w:t xml:space="preserve"> </w:t>
+      </w:r>
+      <w:r>
+        <w:rPr>
+          <w:highlight w:val="green"/>
+        </w:rPr>
+        <w:t>Done</w:t>
+      </w:r>
     </w:p>
     <w:p>
       <w:pPr>
@@ -26266,6 +26285,15 @@
       <w:r>
         <w:t>Analyze (report and chart) the sales from the different product category divided into different year</w:t>
       </w:r>
+      <w:r>
+        <w:t xml:space="preserve"> </w:t>
+      </w:r>
+      <w:r>
+        <w:rPr>
+          <w:highlight w:val="green"/>
+        </w:rPr>
+        <w:t>Done</w:t>
+      </w:r>
     </w:p>
     <w:p>
       <w:pPr>
@@ -26313,6 +26341,15 @@
       <w:r>
         <w:t>Analyze (report and chart) the sales from the different customer state divided into different year</w:t>
       </w:r>
+      <w:r>
+        <w:t xml:space="preserve"> </w:t>
+      </w:r>
+      <w:r>
+        <w:rPr>
+          <w:highlight w:val="green"/>
+        </w:rPr>
+        <w:t>Done</w:t>
+      </w:r>
     </w:p>
     <w:p>
       <w:pPr>
@@ -26326,6 +26363,15 @@
       <w:r>
         <w:t>Analyze (report and chart) the sales from the different customer gender</w:t>
       </w:r>
+      <w:r>
+        <w:t xml:space="preserve"> </w:t>
+      </w:r>
+      <w:r>
+        <w:rPr>
+          <w:highlight w:val="green"/>
+        </w:rPr>
+        <w:t>Done</w:t>
+      </w:r>
     </w:p>
     <w:p>
       <w:pPr>
@@ -26339,6 +26385,15 @@
       <w:r>
         <w:t>Analyze (report and chart) the sales from the different employee (employee ID and last name)</w:t>
       </w:r>
+      <w:r>
+        <w:t xml:space="preserve"> </w:t>
+      </w:r>
+      <w:r>
+        <w:rPr>
+          <w:highlight w:val="green"/>
+        </w:rPr>
+        <w:t>Done</w:t>
+      </w:r>
     </w:p>
     <w:p>
       <w:pPr>
@@ -26352,6 +26407,15 @@
       <w:r>
         <w:t>Analyze (report and chart) the sales from the different product divided into different year</w:t>
       </w:r>
+      <w:r>
+        <w:t xml:space="preserve"> </w:t>
+      </w:r>
+      <w:r>
+        <w:rPr>
+          <w:highlight w:val="green"/>
+        </w:rPr>
+        <w:t>Done</w:t>
+      </w:r>
     </w:p>
     <w:p>
       <w:pPr>
@@ -26365,6 +26429,15 @@
       <w:r>
         <w:t>Analyze (report and chart) the sales from the different product category divided into different month</w:t>
       </w:r>
+      <w:r>
+        <w:t xml:space="preserve"> </w:t>
+      </w:r>
+      <w:r>
+        <w:rPr>
+          <w:highlight w:val="green"/>
+        </w:rPr>
+        <w:t>Done</w:t>
+      </w:r>
     </w:p>
     <w:p>
       <w:pPr>
@@ -26397,6 +26470,8 @@
         </w:rPr>
         <w:t>Your task is to develop a pivot table analysis report (report and chart) for the following inquiries:</w:t>
       </w:r>
+      <w:bookmarkStart w:id="2" w:name="_GoBack"/>
+      <w:bookmarkEnd w:id="2"/>
     </w:p>
     <w:p>
       <w:pPr>

</xml_diff>

<commit_message>
just need to scan stuff
</commit_message>
<xml_diff>
--- a/Test 2/Emerson Drapac - Test 2/Test2 take home test-SP2019.docx
+++ b/Test 2/Emerson Drapac - Test 2/Test2 take home test-SP2019.docx
@@ -744,58 +744,6 @@
           <w:szCs w:val="20"/>
         </w:rPr>
         <w:t xml:space="preserve">Your data model to include object type as wells regular relational </w:t>
-      </w:r>
-      <w:proofErr w:type="gramStart"/>
-      <w:r>
-        <w:rPr>
-          <w:sz w:val="20"/>
-          <w:szCs w:val="20"/>
-        </w:rPr>
-        <w:t>entities</w:t>
-      </w:r>
-      <w:r>
-        <w:rPr>
-          <w:sz w:val="20"/>
-          <w:szCs w:val="20"/>
-        </w:rPr>
-        <w:t xml:space="preserve"> </w:t>
-      </w:r>
-      <w:r>
-        <w:rPr>
-          <w:sz w:val="20"/>
-          <w:szCs w:val="20"/>
-        </w:rPr>
-        <w:t xml:space="preserve"> </w:t>
-      </w:r>
-      <w:r>
-        <w:rPr>
-          <w:sz w:val="20"/>
-          <w:szCs w:val="20"/>
-        </w:rPr>
-        <w:t>(</w:t>
-      </w:r>
-      <w:proofErr w:type="gramEnd"/>
-      <w:r>
-        <w:rPr>
-          <w:sz w:val="20"/>
-          <w:szCs w:val="20"/>
-          <w:highlight w:val="yellow"/>
-        </w:rPr>
-        <w:t>update for REVIEW table</w:t>
-      </w:r>
-      <w:r>
-        <w:rPr>
-          <w:sz w:val="20"/>
-          <w:szCs w:val="20"/>
-        </w:rPr>
-        <w:t xml:space="preserve"> and COLLEGE table</w:t>
-      </w:r>
-      <w:r>
-        <w:rPr>
-          <w:sz w:val="20"/>
-          <w:szCs w:val="20"/>
-        </w:rPr>
-        <w:t>)</w:t>
       </w:r>
     </w:p>
     <w:p>
@@ -1174,29 +1122,81 @@
           <w:bdr w:val="none" w:sz="0" w:space="0" w:color="auto" w:frame="1"/>
         </w:rPr>
       </w:pPr>
-    </w:p>
-    <w:p>
-      <w:pPr>
-        <w:spacing w:after="0"/>
-        <w:rPr>
-          <w:sz w:val="20"/>
-          <w:szCs w:val="20"/>
-        </w:rPr>
-      </w:pPr>
-    </w:p>
-    <w:p>
-      <w:pPr>
-        <w:spacing w:after="0"/>
-        <w:rPr>
-          <w:sz w:val="20"/>
-          <w:szCs w:val="20"/>
-        </w:rPr>
-      </w:pPr>
-      <w:r>
-        <w:rPr>
-          <w:sz w:val="20"/>
-          <w:szCs w:val="20"/>
-        </w:rPr>
+      <w:r>
+        <w:rPr>
+          <w:rFonts w:asciiTheme="minorHAnsi" w:hAnsiTheme="minorHAnsi"/>
+          <w:noProof/>
+          <w:color w:val="353535"/>
+          <w:sz w:val="20"/>
+          <w:szCs w:val="20"/>
+          <w:bdr w:val="none" w:sz="0" w:space="0" w:color="auto" w:frame="1"/>
+        </w:rPr>
+        <w:drawing>
+          <wp:inline distT="0" distB="0" distL="0" distR="0" wp14:anchorId="45995BD7" wp14:editId="3BC1439C">
+            <wp:extent cx="2536235" cy="3035300"/>
+            <wp:effectExtent l="0" t="0" r="0" b="0"/>
+            <wp:docPr id="49" name="Picture 49"/>
+            <wp:cNvGraphicFramePr>
+              <a:graphicFrameLocks xmlns:a="http://schemas.openxmlformats.org/drawingml/2006/main" noChangeAspect="1"/>
+            </wp:cNvGraphicFramePr>
+            <a:graphic xmlns:a="http://schemas.openxmlformats.org/drawingml/2006/main">
+              <a:graphicData uri="http://schemas.openxmlformats.org/drawingml/2006/picture">
+                <pic:pic xmlns:pic="http://schemas.openxmlformats.org/drawingml/2006/picture">
+                  <pic:nvPicPr>
+                    <pic:cNvPr id="49" name="Cont.PNG"/>
+                    <pic:cNvPicPr/>
+                  </pic:nvPicPr>
+                  <pic:blipFill>
+                    <a:blip r:embed="rId5" cstate="print">
+                      <a:extLst>
+                        <a:ext uri="{28A0092B-C50C-407E-A947-70E740481C1C}">
+                          <a14:useLocalDpi xmlns:a14="http://schemas.microsoft.com/office/drawing/2010/main" val="0"/>
+                        </a:ext>
+                      </a:extLst>
+                    </a:blip>
+                    <a:stretch>
+                      <a:fillRect/>
+                    </a:stretch>
+                  </pic:blipFill>
+                  <pic:spPr>
+                    <a:xfrm>
+                      <a:off x="0" y="0"/>
+                      <a:ext cx="2538830" cy="3038406"/>
+                    </a:xfrm>
+                    <a:prstGeom prst="rect">
+                      <a:avLst/>
+                    </a:prstGeom>
+                  </pic:spPr>
+                </pic:pic>
+              </a:graphicData>
+            </a:graphic>
+          </wp:inline>
+        </w:drawing>
+      </w:r>
+    </w:p>
+    <w:p>
+      <w:pPr>
+        <w:spacing w:after="0"/>
+        <w:rPr>
+          <w:sz w:val="20"/>
+          <w:szCs w:val="20"/>
+        </w:rPr>
+      </w:pPr>
+    </w:p>
+    <w:p>
+      <w:pPr>
+        <w:spacing w:after="0"/>
+        <w:rPr>
+          <w:sz w:val="20"/>
+          <w:szCs w:val="20"/>
+        </w:rPr>
+      </w:pPr>
+      <w:r>
+        <w:rPr>
+          <w:sz w:val="20"/>
+          <w:szCs w:val="20"/>
+        </w:rPr>
+        <w:lastRenderedPageBreak/>
         <w:t>P1.2</w:t>
       </w:r>
       <w:r>
@@ -1607,6 +1607,334 @@
     </w:p>
     <w:p>
       <w:pPr>
+        <w:pStyle w:val="NormalWeb"/>
+        <w:shd w:val="clear" w:color="auto" w:fill="FFFFFF"/>
+        <w:spacing w:after="0"/>
+        <w:ind w:left="720"/>
+        <w:rPr>
+          <w:rStyle w:val="apple-converted-space"/>
+          <w:rFonts w:ascii="Courier New" w:hAnsi="Courier New" w:cs="Courier New"/>
+          <w:color w:val="353535"/>
+          <w:sz w:val="20"/>
+          <w:szCs w:val="20"/>
+          <w:bdr w:val="none" w:sz="0" w:space="0" w:color="auto" w:frame="1"/>
+        </w:rPr>
+      </w:pPr>
+      <w:r>
+        <w:rPr>
+          <w:rStyle w:val="apple-converted-space"/>
+          <w:rFonts w:ascii="Courier New" w:hAnsi="Courier New" w:cs="Courier New"/>
+          <w:color w:val="353535"/>
+          <w:sz w:val="20"/>
+          <w:szCs w:val="20"/>
+          <w:bdr w:val="none" w:sz="0" w:space="0" w:color="auto" w:frame="1"/>
+        </w:rPr>
+        <w:t>select</w:t>
+      </w:r>
+    </w:p>
+    <w:p>
+      <w:pPr>
+        <w:pStyle w:val="NormalWeb"/>
+        <w:shd w:val="clear" w:color="auto" w:fill="FFFFFF"/>
+        <w:spacing w:after="0"/>
+        <w:ind w:left="720"/>
+        <w:rPr>
+          <w:rStyle w:val="apple-converted-space"/>
+          <w:rFonts w:ascii="Courier New" w:hAnsi="Courier New" w:cs="Courier New"/>
+          <w:color w:val="353535"/>
+          <w:sz w:val="20"/>
+          <w:szCs w:val="20"/>
+          <w:bdr w:val="none" w:sz="0" w:space="0" w:color="auto" w:frame="1"/>
+        </w:rPr>
+      </w:pPr>
+      <w:r>
+        <w:rPr>
+          <w:rStyle w:val="apple-converted-space"/>
+          <w:rFonts w:ascii="Courier New" w:hAnsi="Courier New" w:cs="Courier New"/>
+          <w:color w:val="353535"/>
+          <w:sz w:val="20"/>
+          <w:szCs w:val="20"/>
+          <w:bdr w:val="none" w:sz="0" w:space="0" w:color="auto" w:frame="1"/>
+        </w:rPr>
+        <w:t xml:space="preserve">  </w:t>
+      </w:r>
+      <w:proofErr w:type="spellStart"/>
+      <w:r>
+        <w:rPr>
+          <w:rStyle w:val="apple-converted-space"/>
+          <w:rFonts w:ascii="Courier New" w:hAnsi="Courier New" w:cs="Courier New"/>
+          <w:color w:val="353535"/>
+          <w:sz w:val="20"/>
+          <w:szCs w:val="20"/>
+          <w:bdr w:val="none" w:sz="0" w:space="0" w:color="auto" w:frame="1"/>
+        </w:rPr>
+        <w:t>table_name</w:t>
+      </w:r>
+      <w:proofErr w:type="spellEnd"/>
+      <w:r>
+        <w:rPr>
+          <w:rStyle w:val="apple-converted-space"/>
+          <w:rFonts w:ascii="Courier New" w:hAnsi="Courier New" w:cs="Courier New"/>
+          <w:color w:val="353535"/>
+          <w:sz w:val="20"/>
+          <w:szCs w:val="20"/>
+          <w:bdr w:val="none" w:sz="0" w:space="0" w:color="auto" w:frame="1"/>
+        </w:rPr>
+        <w:t>,</w:t>
+      </w:r>
+    </w:p>
+    <w:p>
+      <w:pPr>
+        <w:pStyle w:val="NormalWeb"/>
+        <w:shd w:val="clear" w:color="auto" w:fill="FFFFFF"/>
+        <w:spacing w:after="0"/>
+        <w:ind w:left="720"/>
+        <w:rPr>
+          <w:rStyle w:val="apple-converted-space"/>
+          <w:rFonts w:ascii="Courier New" w:hAnsi="Courier New" w:cs="Courier New"/>
+          <w:color w:val="353535"/>
+          <w:sz w:val="20"/>
+          <w:szCs w:val="20"/>
+          <w:bdr w:val="none" w:sz="0" w:space="0" w:color="auto" w:frame="1"/>
+        </w:rPr>
+      </w:pPr>
+      <w:r>
+        <w:rPr>
+          <w:rStyle w:val="apple-converted-space"/>
+          <w:rFonts w:ascii="Courier New" w:hAnsi="Courier New" w:cs="Courier New"/>
+          <w:color w:val="353535"/>
+          <w:sz w:val="20"/>
+          <w:szCs w:val="20"/>
+          <w:bdr w:val="none" w:sz="0" w:space="0" w:color="auto" w:frame="1"/>
+        </w:rPr>
+        <w:t xml:space="preserve">  </w:t>
+      </w:r>
+      <w:proofErr w:type="spellStart"/>
+      <w:r>
+        <w:rPr>
+          <w:rStyle w:val="apple-converted-space"/>
+          <w:rFonts w:ascii="Courier New" w:hAnsi="Courier New" w:cs="Courier New"/>
+          <w:color w:val="353535"/>
+          <w:sz w:val="20"/>
+          <w:szCs w:val="20"/>
+          <w:bdr w:val="none" w:sz="0" w:space="0" w:color="auto" w:frame="1"/>
+        </w:rPr>
+        <w:t>num_rows</w:t>
+      </w:r>
+      <w:proofErr w:type="spellEnd"/>
+      <w:r>
+        <w:rPr>
+          <w:rStyle w:val="apple-converted-space"/>
+          <w:rFonts w:ascii="Courier New" w:hAnsi="Courier New" w:cs="Courier New"/>
+          <w:color w:val="353535"/>
+          <w:sz w:val="20"/>
+          <w:szCs w:val="20"/>
+          <w:bdr w:val="none" w:sz="0" w:space="0" w:color="auto" w:frame="1"/>
+        </w:rPr>
+        <w:t xml:space="preserve"> counter</w:t>
+      </w:r>
+    </w:p>
+    <w:p>
+      <w:pPr>
+        <w:pStyle w:val="NormalWeb"/>
+        <w:shd w:val="clear" w:color="auto" w:fill="FFFFFF"/>
+        <w:spacing w:after="0"/>
+        <w:ind w:left="720"/>
+        <w:rPr>
+          <w:rStyle w:val="apple-converted-space"/>
+          <w:rFonts w:ascii="Courier New" w:hAnsi="Courier New" w:cs="Courier New"/>
+          <w:color w:val="353535"/>
+          <w:sz w:val="20"/>
+          <w:szCs w:val="20"/>
+          <w:bdr w:val="none" w:sz="0" w:space="0" w:color="auto" w:frame="1"/>
+        </w:rPr>
+      </w:pPr>
+      <w:r>
+        <w:rPr>
+          <w:rStyle w:val="apple-converted-space"/>
+          <w:rFonts w:ascii="Courier New" w:hAnsi="Courier New" w:cs="Courier New"/>
+          <w:color w:val="353535"/>
+          <w:sz w:val="20"/>
+          <w:szCs w:val="20"/>
+          <w:bdr w:val="none" w:sz="0" w:space="0" w:color="auto" w:frame="1"/>
+        </w:rPr>
+        <w:t>from</w:t>
+      </w:r>
+    </w:p>
+    <w:p>
+      <w:pPr>
+        <w:pStyle w:val="NormalWeb"/>
+        <w:shd w:val="clear" w:color="auto" w:fill="FFFFFF"/>
+        <w:spacing w:after="0"/>
+        <w:ind w:left="720"/>
+        <w:rPr>
+          <w:rStyle w:val="apple-converted-space"/>
+          <w:rFonts w:ascii="Courier New" w:hAnsi="Courier New" w:cs="Courier New"/>
+          <w:color w:val="353535"/>
+          <w:sz w:val="20"/>
+          <w:szCs w:val="20"/>
+          <w:bdr w:val="none" w:sz="0" w:space="0" w:color="auto" w:frame="1"/>
+        </w:rPr>
+      </w:pPr>
+      <w:r>
+        <w:rPr>
+          <w:rStyle w:val="apple-converted-space"/>
+          <w:rFonts w:ascii="Courier New" w:hAnsi="Courier New" w:cs="Courier New"/>
+          <w:color w:val="353535"/>
+          <w:sz w:val="20"/>
+          <w:szCs w:val="20"/>
+          <w:bdr w:val="none" w:sz="0" w:space="0" w:color="auto" w:frame="1"/>
+        </w:rPr>
+        <w:t xml:space="preserve">  </w:t>
+      </w:r>
+      <w:proofErr w:type="spellStart"/>
+      <w:r>
+        <w:rPr>
+          <w:rStyle w:val="apple-converted-space"/>
+          <w:rFonts w:ascii="Courier New" w:hAnsi="Courier New" w:cs="Courier New"/>
+          <w:color w:val="353535"/>
+          <w:sz w:val="20"/>
+          <w:szCs w:val="20"/>
+          <w:bdr w:val="none" w:sz="0" w:space="0" w:color="auto" w:frame="1"/>
+        </w:rPr>
+        <w:t>dba_tables</w:t>
+      </w:r>
+      <w:proofErr w:type="spellEnd"/>
+    </w:p>
+    <w:p>
+      <w:pPr>
+        <w:pStyle w:val="NormalWeb"/>
+        <w:shd w:val="clear" w:color="auto" w:fill="FFFFFF"/>
+        <w:spacing w:after="0"/>
+        <w:ind w:left="720"/>
+        <w:rPr>
+          <w:rStyle w:val="apple-converted-space"/>
+          <w:rFonts w:ascii="Courier New" w:hAnsi="Courier New" w:cs="Courier New"/>
+          <w:color w:val="353535"/>
+          <w:sz w:val="20"/>
+          <w:szCs w:val="20"/>
+          <w:bdr w:val="none" w:sz="0" w:space="0" w:color="auto" w:frame="1"/>
+        </w:rPr>
+      </w:pPr>
+      <w:r>
+        <w:rPr>
+          <w:rStyle w:val="apple-converted-space"/>
+          <w:rFonts w:ascii="Courier New" w:hAnsi="Courier New" w:cs="Courier New"/>
+          <w:color w:val="353535"/>
+          <w:sz w:val="20"/>
+          <w:szCs w:val="20"/>
+          <w:bdr w:val="none" w:sz="0" w:space="0" w:color="auto" w:frame="1"/>
+        </w:rPr>
+        <w:t>where</w:t>
+      </w:r>
+    </w:p>
+    <w:p>
+      <w:pPr>
+        <w:pStyle w:val="NormalWeb"/>
+        <w:shd w:val="clear" w:color="auto" w:fill="FFFFFF"/>
+        <w:spacing w:after="0"/>
+        <w:ind w:left="720"/>
+        <w:rPr>
+          <w:rStyle w:val="apple-converted-space"/>
+          <w:rFonts w:ascii="Courier New" w:hAnsi="Courier New" w:cs="Courier New"/>
+          <w:color w:val="353535"/>
+          <w:sz w:val="20"/>
+          <w:szCs w:val="20"/>
+          <w:bdr w:val="none" w:sz="0" w:space="0" w:color="auto" w:frame="1"/>
+        </w:rPr>
+      </w:pPr>
+      <w:r>
+        <w:rPr>
+          <w:rStyle w:val="apple-converted-space"/>
+          <w:rFonts w:ascii="Courier New" w:hAnsi="Courier New" w:cs="Courier New"/>
+          <w:color w:val="353535"/>
+          <w:sz w:val="20"/>
+          <w:szCs w:val="20"/>
+          <w:bdr w:val="none" w:sz="0" w:space="0" w:color="auto" w:frame="1"/>
+        </w:rPr>
+        <w:t xml:space="preserve">  owner = 'OO_PAINT'</w:t>
+      </w:r>
+    </w:p>
+    <w:p>
+      <w:pPr>
+        <w:pStyle w:val="NormalWeb"/>
+        <w:shd w:val="clear" w:color="auto" w:fill="FFFFFF"/>
+        <w:spacing w:after="0"/>
+        <w:ind w:left="720"/>
+        <w:rPr>
+          <w:rStyle w:val="apple-converted-space"/>
+          <w:rFonts w:ascii="Courier New" w:hAnsi="Courier New" w:cs="Courier New"/>
+          <w:color w:val="353535"/>
+          <w:sz w:val="20"/>
+          <w:szCs w:val="20"/>
+          <w:bdr w:val="none" w:sz="0" w:space="0" w:color="auto" w:frame="1"/>
+        </w:rPr>
+      </w:pPr>
+      <w:r>
+        <w:rPr>
+          <w:rStyle w:val="apple-converted-space"/>
+          <w:rFonts w:ascii="Courier New" w:hAnsi="Courier New" w:cs="Courier New"/>
+          <w:color w:val="353535"/>
+          <w:sz w:val="20"/>
+          <w:szCs w:val="20"/>
+          <w:bdr w:val="none" w:sz="0" w:space="0" w:color="auto" w:frame="1"/>
+        </w:rPr>
+        <w:t>order by</w:t>
+      </w:r>
+    </w:p>
+    <w:p>
+      <w:pPr>
+        <w:pStyle w:val="NormalWeb"/>
+        <w:shd w:val="clear" w:color="auto" w:fill="FFFFFF"/>
+        <w:spacing w:before="0" w:beforeAutospacing="0" w:after="0" w:afterAutospacing="0"/>
+        <w:ind w:left="720"/>
+        <w:rPr>
+          <w:rStyle w:val="apple-converted-space"/>
+          <w:rFonts w:ascii="Courier New" w:hAnsi="Courier New" w:cs="Courier New"/>
+          <w:color w:val="353535"/>
+          <w:sz w:val="20"/>
+          <w:szCs w:val="20"/>
+          <w:bdr w:val="none" w:sz="0" w:space="0" w:color="auto" w:frame="1"/>
+        </w:rPr>
+      </w:pPr>
+      <w:r>
+        <w:rPr>
+          <w:rStyle w:val="apple-converted-space"/>
+          <w:rFonts w:ascii="Courier New" w:hAnsi="Courier New" w:cs="Courier New"/>
+          <w:color w:val="353535"/>
+          <w:sz w:val="20"/>
+          <w:szCs w:val="20"/>
+          <w:bdr w:val="none" w:sz="0" w:space="0" w:color="auto" w:frame="1"/>
+        </w:rPr>
+        <w:t xml:space="preserve">  </w:t>
+      </w:r>
+      <w:proofErr w:type="spellStart"/>
+      <w:r>
+        <w:rPr>
+          <w:rStyle w:val="apple-converted-space"/>
+          <w:rFonts w:ascii="Courier New" w:hAnsi="Courier New" w:cs="Courier New"/>
+          <w:color w:val="353535"/>
+          <w:sz w:val="20"/>
+          <w:szCs w:val="20"/>
+          <w:bdr w:val="none" w:sz="0" w:space="0" w:color="auto" w:frame="1"/>
+        </w:rPr>
+        <w:t>table_name</w:t>
+      </w:r>
+      <w:proofErr w:type="spellEnd"/>
+      <w:r>
+        <w:rPr>
+          <w:rStyle w:val="apple-converted-space"/>
+          <w:rFonts w:ascii="Courier New" w:hAnsi="Courier New" w:cs="Courier New"/>
+          <w:color w:val="353535"/>
+          <w:sz w:val="20"/>
+          <w:szCs w:val="20"/>
+          <w:bdr w:val="none" w:sz="0" w:space="0" w:color="auto" w:frame="1"/>
+        </w:rPr>
+        <w:t>;</w:t>
+      </w:r>
+    </w:p>
+    <w:p>
+      <w:pPr>
         <w:pStyle w:val="ListParagraph"/>
         <w:spacing w:after="0"/>
         <w:ind w:left="1080"/>
@@ -1615,6 +1943,56 @@
           <w:szCs w:val="20"/>
         </w:rPr>
       </w:pPr>
+      <w:r>
+        <w:rPr>
+          <w:noProof/>
+          <w:sz w:val="20"/>
+          <w:szCs w:val="20"/>
+        </w:rPr>
+        <w:drawing>
+          <wp:inline distT="0" distB="0" distL="0" distR="0" wp14:anchorId="3FEB16E5" wp14:editId="278DAECB">
+            <wp:extent cx="3419510" cy="4038600"/>
+            <wp:effectExtent l="0" t="0" r="9525" b="0"/>
+            <wp:docPr id="50" name="Picture 50"/>
+            <wp:cNvGraphicFramePr>
+              <a:graphicFrameLocks xmlns:a="http://schemas.openxmlformats.org/drawingml/2006/main" noChangeAspect="1"/>
+            </wp:cNvGraphicFramePr>
+            <a:graphic xmlns:a="http://schemas.openxmlformats.org/drawingml/2006/main">
+              <a:graphicData uri="http://schemas.openxmlformats.org/drawingml/2006/picture">
+                <pic:pic xmlns:pic="http://schemas.openxmlformats.org/drawingml/2006/picture">
+                  <pic:nvPicPr>
+                    <pic:cNvPr id="50" name="count.PNG"/>
+                    <pic:cNvPicPr/>
+                  </pic:nvPicPr>
+                  <pic:blipFill>
+                    <a:blip r:embed="rId6">
+                      <a:extLst>
+                        <a:ext uri="{28A0092B-C50C-407E-A947-70E740481C1C}">
+                          <a14:useLocalDpi xmlns:a14="http://schemas.microsoft.com/office/drawing/2010/main" val="0"/>
+                        </a:ext>
+                      </a:extLst>
+                    </a:blip>
+                    <a:stretch>
+                      <a:fillRect/>
+                    </a:stretch>
+                  </pic:blipFill>
+                  <pic:spPr>
+                    <a:xfrm>
+                      <a:off x="0" y="0"/>
+                      <a:ext cx="3425470" cy="4045639"/>
+                    </a:xfrm>
+                    <a:prstGeom prst="rect">
+                      <a:avLst/>
+                    </a:prstGeom>
+                  </pic:spPr>
+                </pic:pic>
+              </a:graphicData>
+            </a:graphic>
+          </wp:inline>
+        </w:drawing>
+      </w:r>
+      <w:bookmarkStart w:id="0" w:name="_GoBack"/>
+      <w:bookmarkEnd w:id="0"/>
     </w:p>
     <w:p>
       <w:pPr>
@@ -1632,6 +2010,7 @@
     </w:p>
     <w:p>
       <w:r>
+        <w:lastRenderedPageBreak/>
         <w:t>Part</w:t>
       </w:r>
       <w:r>
@@ -1643,7 +2022,6 @@
     </w:p>
     <w:p>
       <w:r>
-        <w:lastRenderedPageBreak/>
         <w:t>P2.1</w:t>
       </w:r>
       <w:r>
@@ -2286,7 +2664,7 @@
                     <pic:cNvPicPr/>
                   </pic:nvPicPr>
                   <pic:blipFill>
-                    <a:blip r:embed="rId5">
+                    <a:blip r:embed="rId7">
                       <a:extLst>
                         <a:ext uri="{28A0092B-C50C-407E-A947-70E740481C1C}">
                           <a14:useLocalDpi xmlns:a14="http://schemas.microsoft.com/office/drawing/2010/main" val="0"/>
@@ -3014,7 +3392,7 @@
                     <pic:cNvPicPr/>
                   </pic:nvPicPr>
                   <pic:blipFill>
-                    <a:blip r:embed="rId6">
+                    <a:blip r:embed="rId8">
                       <a:extLst>
                         <a:ext uri="{28A0092B-C50C-407E-A947-70E740481C1C}">
                           <a14:useLocalDpi xmlns:a14="http://schemas.microsoft.com/office/drawing/2010/main" val="0"/>
@@ -3216,7 +3594,7 @@
                     <pic:cNvPicPr/>
                   </pic:nvPicPr>
                   <pic:blipFill>
-                    <a:blip r:embed="rId7">
+                    <a:blip r:embed="rId9">
                       <a:extLst>
                         <a:ext uri="{28A0092B-C50C-407E-A947-70E740481C1C}">
                           <a14:useLocalDpi xmlns:a14="http://schemas.microsoft.com/office/drawing/2010/main" val="0"/>
@@ -3567,7 +3945,7 @@
                     <pic:cNvPicPr/>
                   </pic:nvPicPr>
                   <pic:blipFill>
-                    <a:blip r:embed="rId8">
+                    <a:blip r:embed="rId10">
                       <a:extLst>
                         <a:ext uri="{28A0092B-C50C-407E-A947-70E740481C1C}">
                           <a14:useLocalDpi xmlns:a14="http://schemas.microsoft.com/office/drawing/2010/main" val="0"/>
@@ -3861,7 +4239,7 @@
                     <pic:cNvPicPr/>
                   </pic:nvPicPr>
                   <pic:blipFill>
-                    <a:blip r:embed="rId9" cstate="print">
+                    <a:blip r:embed="rId11" cstate="print">
                       <a:extLst>
                         <a:ext uri="{28A0092B-C50C-407E-A947-70E740481C1C}">
                           <a14:useLocalDpi xmlns:a14="http://schemas.microsoft.com/office/drawing/2010/main" val="0"/>
@@ -4300,7 +4678,7 @@
                     <pic:cNvPicPr/>
                   </pic:nvPicPr>
                   <pic:blipFill>
-                    <a:blip r:embed="rId10" cstate="print">
+                    <a:blip r:embed="rId12" cstate="print">
                       <a:extLst>
                         <a:ext uri="{28A0092B-C50C-407E-A947-70E740481C1C}">
                           <a14:useLocalDpi xmlns:a14="http://schemas.microsoft.com/office/drawing/2010/main" val="0"/>
@@ -4713,7 +5091,7 @@
                     <pic:cNvPicPr/>
                   </pic:nvPicPr>
                   <pic:blipFill>
-                    <a:blip r:embed="rId11" cstate="print">
+                    <a:blip r:embed="rId13" cstate="print">
                       <a:extLst>
                         <a:ext uri="{28A0092B-C50C-407E-A947-70E740481C1C}">
                           <a14:useLocalDpi xmlns:a14="http://schemas.microsoft.com/office/drawing/2010/main" val="0"/>
@@ -5048,7 +5426,7 @@
                     <pic:cNvPicPr/>
                   </pic:nvPicPr>
                   <pic:blipFill>
-                    <a:blip r:embed="rId12">
+                    <a:blip r:embed="rId14">
                       <a:extLst>
                         <a:ext uri="{28A0092B-C50C-407E-A947-70E740481C1C}">
                           <a14:useLocalDpi xmlns:a14="http://schemas.microsoft.com/office/drawing/2010/main" val="0"/>
@@ -5552,7 +5930,7 @@
                     <pic:cNvPicPr/>
                   </pic:nvPicPr>
                   <pic:blipFill>
-                    <a:blip r:embed="rId13" cstate="print">
+                    <a:blip r:embed="rId15" cstate="print">
                       <a:extLst>
                         <a:ext uri="{28A0092B-C50C-407E-A947-70E740481C1C}">
                           <a14:useLocalDpi xmlns:a14="http://schemas.microsoft.com/office/drawing/2010/main" val="0"/>
@@ -5595,7 +5973,7 @@
         </w:numPr>
         <w:spacing w:after="0"/>
       </w:pPr>
-      <w:bookmarkStart w:id="0" w:name="_Hlk7678228"/>
+      <w:bookmarkStart w:id="1" w:name="_Hlk7678228"/>
       <w:r>
         <w:t xml:space="preserve">List those customers (customer number, last name, state) that their orders include more than </w:t>
       </w:r>
@@ -5666,8 +6044,8 @@
           <w:rFonts w:ascii="Courier New" w:hAnsi="Courier New" w:cs="Courier New"/>
         </w:rPr>
       </w:pPr>
-      <w:bookmarkStart w:id="1" w:name="_Hlk7678328"/>
-      <w:bookmarkEnd w:id="0"/>
+      <w:bookmarkStart w:id="2" w:name="_Hlk7678328"/>
+      <w:bookmarkEnd w:id="1"/>
       <w:r>
         <w:rPr>
           <w:rFonts w:ascii="Courier New" w:hAnsi="Courier New" w:cs="Courier New"/>
@@ -5893,7 +6271,7 @@
         <w:t>,ad.State</w:t>
       </w:r>
     </w:p>
-    <w:bookmarkEnd w:id="1"/>
+    <w:bookmarkEnd w:id="2"/>
     <w:p>
       <w:pPr>
         <w:pStyle w:val="ListParagraph"/>
@@ -5924,7 +6302,7 @@
                     <pic:cNvPicPr/>
                   </pic:nvPicPr>
                   <pic:blipFill rotWithShape="1">
-                    <a:blip r:embed="rId14" cstate="print">
+                    <a:blip r:embed="rId16" cstate="print">
                       <a:extLst>
                         <a:ext uri="{28A0092B-C50C-407E-A947-70E740481C1C}">
                           <a14:useLocalDpi xmlns:a14="http://schemas.microsoft.com/office/drawing/2010/main" val="0"/>
@@ -6306,7 +6684,7 @@
                     <pic:cNvPicPr/>
                   </pic:nvPicPr>
                   <pic:blipFill>
-                    <a:blip r:embed="rId15" cstate="print">
+                    <a:blip r:embed="rId17" cstate="print">
                       <a:extLst>
                         <a:ext uri="{28A0092B-C50C-407E-A947-70E740481C1C}">
                           <a14:useLocalDpi xmlns:a14="http://schemas.microsoft.com/office/drawing/2010/main" val="0"/>
@@ -6422,8 +6800,6 @@
         </w:rPr>
         <w:t>Emloyment_Status</w:t>
       </w:r>
-      <w:bookmarkStart w:id="2" w:name="_GoBack"/>
-      <w:bookmarkEnd w:id="2"/>
       <w:proofErr w:type="spellEnd"/>
     </w:p>
     <w:p>
@@ -6509,7 +6885,7 @@
                     <pic:cNvPicPr/>
                   </pic:nvPicPr>
                   <pic:blipFill>
-                    <a:blip r:embed="rId16" cstate="print">
+                    <a:blip r:embed="rId18" cstate="print">
                       <a:extLst>
                         <a:ext uri="{28A0092B-C50C-407E-A947-70E740481C1C}">
                           <a14:useLocalDpi xmlns:a14="http://schemas.microsoft.com/office/drawing/2010/main" val="0"/>
@@ -6881,7 +7257,7 @@
                     <pic:cNvPicPr/>
                   </pic:nvPicPr>
                   <pic:blipFill>
-                    <a:blip r:embed="rId17" cstate="print">
+                    <a:blip r:embed="rId19" cstate="print">
                       <a:extLst>
                         <a:ext uri="{28A0092B-C50C-407E-A947-70E740481C1C}">
                           <a14:useLocalDpi xmlns:a14="http://schemas.microsoft.com/office/drawing/2010/main" val="0"/>
@@ -7265,7 +7641,7 @@
                     <pic:cNvPicPr/>
                   </pic:nvPicPr>
                   <pic:blipFill>
-                    <a:blip r:embed="rId18" cstate="print">
+                    <a:blip r:embed="rId20" cstate="print">
                       <a:extLst>
                         <a:ext uri="{28A0092B-C50C-407E-A947-70E740481C1C}">
                           <a14:useLocalDpi xmlns:a14="http://schemas.microsoft.com/office/drawing/2010/main" val="0"/>
@@ -7445,7 +7821,7 @@
                     <pic:cNvPicPr/>
                   </pic:nvPicPr>
                   <pic:blipFill>
-                    <a:blip r:embed="rId19" cstate="print">
+                    <a:blip r:embed="rId21" cstate="print">
                       <a:extLst>
                         <a:ext uri="{28A0092B-C50C-407E-A947-70E740481C1C}">
                           <a14:useLocalDpi xmlns:a14="http://schemas.microsoft.com/office/drawing/2010/main" val="0"/>
@@ -8086,7 +8462,7 @@
                     <pic:cNvPicPr/>
                   </pic:nvPicPr>
                   <pic:blipFill>
-                    <a:blip r:embed="rId20" cstate="print">
+                    <a:blip r:embed="rId22" cstate="print">
                       <a:extLst>
                         <a:ext uri="{28A0092B-C50C-407E-A947-70E740481C1C}">
                           <a14:useLocalDpi xmlns:a14="http://schemas.microsoft.com/office/drawing/2010/main" val="0"/>
@@ -8993,7 +9369,7 @@
                     <pic:cNvPicPr/>
                   </pic:nvPicPr>
                   <pic:blipFill>
-                    <a:blip r:embed="rId21" cstate="print">
+                    <a:blip r:embed="rId23" cstate="print">
                       <a:extLst>
                         <a:ext uri="{28A0092B-C50C-407E-A947-70E740481C1C}">
                           <a14:useLocalDpi xmlns:a14="http://schemas.microsoft.com/office/drawing/2010/main" val="0"/>
@@ -9695,7 +10071,7 @@
                     <pic:cNvPicPr/>
                   </pic:nvPicPr>
                   <pic:blipFill>
-                    <a:blip r:embed="rId22" cstate="print">
+                    <a:blip r:embed="rId24" cstate="print">
                       <a:extLst>
                         <a:ext uri="{28A0092B-C50C-407E-A947-70E740481C1C}">
                           <a14:useLocalDpi xmlns:a14="http://schemas.microsoft.com/office/drawing/2010/main" val="0"/>
@@ -10218,7 +10594,7 @@
                     <pic:cNvPicPr/>
                   </pic:nvPicPr>
                   <pic:blipFill>
-                    <a:blip r:embed="rId23" cstate="print">
+                    <a:blip r:embed="rId25" cstate="print">
                       <a:extLst>
                         <a:ext uri="{28A0092B-C50C-407E-A947-70E740481C1C}">
                           <a14:useLocalDpi xmlns:a14="http://schemas.microsoft.com/office/drawing/2010/main" val="0"/>
@@ -10903,7 +11279,7 @@
                     <pic:cNvPicPr/>
                   </pic:nvPicPr>
                   <pic:blipFill>
-                    <a:blip r:embed="rId24" cstate="print">
+                    <a:blip r:embed="rId26" cstate="print">
                       <a:extLst>
                         <a:ext uri="{28A0092B-C50C-407E-A947-70E740481C1C}">
                           <a14:useLocalDpi xmlns:a14="http://schemas.microsoft.com/office/drawing/2010/main" val="0"/>
@@ -11851,7 +12227,7 @@
                     <pic:cNvPicPr/>
                   </pic:nvPicPr>
                   <pic:blipFill>
-                    <a:blip r:embed="rId25" cstate="print">
+                    <a:blip r:embed="rId27" cstate="print">
                       <a:extLst>
                         <a:ext uri="{28A0092B-C50C-407E-A947-70E740481C1C}">
                           <a14:useLocalDpi xmlns:a14="http://schemas.microsoft.com/office/drawing/2010/main" val="0"/>
@@ -12741,7 +13117,7 @@
                     <pic:cNvPicPr/>
                   </pic:nvPicPr>
                   <pic:blipFill>
-                    <a:blip r:embed="rId26" cstate="print">
+                    <a:blip r:embed="rId28" cstate="print">
                       <a:extLst>
                         <a:ext uri="{28A0092B-C50C-407E-A947-70E740481C1C}">
                           <a14:useLocalDpi xmlns:a14="http://schemas.microsoft.com/office/drawing/2010/main" val="0"/>
@@ -13672,7 +14048,7 @@
                     <pic:cNvPicPr/>
                   </pic:nvPicPr>
                   <pic:blipFill>
-                    <a:blip r:embed="rId27" cstate="print">
+                    <a:blip r:embed="rId29" cstate="print">
                       <a:extLst>
                         <a:ext uri="{28A0092B-C50C-407E-A947-70E740481C1C}">
                           <a14:useLocalDpi xmlns:a14="http://schemas.microsoft.com/office/drawing/2010/main" val="0"/>
@@ -14687,7 +15063,7 @@
                     <pic:cNvPicPr/>
                   </pic:nvPicPr>
                   <pic:blipFill>
-                    <a:blip r:embed="rId28" cstate="print">
+                    <a:blip r:embed="rId30" cstate="print">
                       <a:extLst>
                         <a:ext uri="{28A0092B-C50C-407E-A947-70E740481C1C}">
                           <a14:useLocalDpi xmlns:a14="http://schemas.microsoft.com/office/drawing/2010/main" val="0"/>
@@ -15543,7 +15919,7 @@
                     <pic:cNvPicPr/>
                   </pic:nvPicPr>
                   <pic:blipFill>
-                    <a:blip r:embed="rId29" cstate="print">
+                    <a:blip r:embed="rId31" cstate="print">
                       <a:extLst>
                         <a:ext uri="{28A0092B-C50C-407E-A947-70E740481C1C}">
                           <a14:useLocalDpi xmlns:a14="http://schemas.microsoft.com/office/drawing/2010/main" val="0"/>
@@ -16247,7 +16623,7 @@
                     <pic:cNvPicPr/>
                   </pic:nvPicPr>
                   <pic:blipFill>
-                    <a:blip r:embed="rId30" cstate="print">
+                    <a:blip r:embed="rId32" cstate="print">
                       <a:extLst>
                         <a:ext uri="{28A0092B-C50C-407E-A947-70E740481C1C}">
                           <a14:useLocalDpi xmlns:a14="http://schemas.microsoft.com/office/drawing/2010/main" val="0"/>
@@ -16934,7 +17310,7 @@
                     <pic:cNvPicPr/>
                   </pic:nvPicPr>
                   <pic:blipFill>
-                    <a:blip r:embed="rId31">
+                    <a:blip r:embed="rId33">
                       <a:extLst>
                         <a:ext uri="{28A0092B-C50C-407E-A947-70E740481C1C}">
                           <a14:useLocalDpi xmlns:a14="http://schemas.microsoft.com/office/drawing/2010/main" val="0"/>
@@ -17620,7 +17996,7 @@
                     <pic:cNvPicPr/>
                   </pic:nvPicPr>
                   <pic:blipFill>
-                    <a:blip r:embed="rId32" cstate="print">
+                    <a:blip r:embed="rId34" cstate="print">
                       <a:extLst>
                         <a:ext uri="{28A0092B-C50C-407E-A947-70E740481C1C}">
                           <a14:useLocalDpi xmlns:a14="http://schemas.microsoft.com/office/drawing/2010/main" val="0"/>
@@ -18205,7 +18581,7 @@
                     <pic:cNvPicPr/>
                   </pic:nvPicPr>
                   <pic:blipFill>
-                    <a:blip r:embed="rId33" cstate="print">
+                    <a:blip r:embed="rId35" cstate="print">
                       <a:extLst>
                         <a:ext uri="{28A0092B-C50C-407E-A947-70E740481C1C}">
                           <a14:useLocalDpi xmlns:a14="http://schemas.microsoft.com/office/drawing/2010/main" val="0"/>
@@ -18949,7 +19325,7 @@
                     <pic:cNvPicPr/>
                   </pic:nvPicPr>
                   <pic:blipFill>
-                    <a:blip r:embed="rId34">
+                    <a:blip r:embed="rId36">
                       <a:extLst>
                         <a:ext uri="{28A0092B-C50C-407E-A947-70E740481C1C}">
                           <a14:useLocalDpi xmlns:a14="http://schemas.microsoft.com/office/drawing/2010/main" val="0"/>
@@ -19642,7 +20018,7 @@
                     <pic:cNvPicPr/>
                   </pic:nvPicPr>
                   <pic:blipFill>
-                    <a:blip r:embed="rId35">
+                    <a:blip r:embed="rId37">
                       <a:extLst>
                         <a:ext uri="{28A0092B-C50C-407E-A947-70E740481C1C}">
                           <a14:useLocalDpi xmlns:a14="http://schemas.microsoft.com/office/drawing/2010/main" val="0"/>
@@ -20424,7 +20800,7 @@
                     <pic:cNvPicPr/>
                   </pic:nvPicPr>
                   <pic:blipFill>
-                    <a:blip r:embed="rId36">
+                    <a:blip r:embed="rId38">
                       <a:extLst>
                         <a:ext uri="{28A0092B-C50C-407E-A947-70E740481C1C}">
                           <a14:useLocalDpi xmlns:a14="http://schemas.microsoft.com/office/drawing/2010/main" val="0"/>
@@ -21311,7 +21687,7 @@
                     <pic:cNvPicPr/>
                   </pic:nvPicPr>
                   <pic:blipFill>
-                    <a:blip r:embed="rId37">
+                    <a:blip r:embed="rId39">
                       <a:extLst>
                         <a:ext uri="{28A0092B-C50C-407E-A947-70E740481C1C}">
                           <a14:useLocalDpi xmlns:a14="http://schemas.microsoft.com/office/drawing/2010/main" val="0"/>
@@ -22279,7 +22655,7 @@
                     <pic:cNvPicPr/>
                   </pic:nvPicPr>
                   <pic:blipFill>
-                    <a:blip r:embed="rId38">
+                    <a:blip r:embed="rId40">
                       <a:extLst>
                         <a:ext uri="{28A0092B-C50C-407E-A947-70E740481C1C}">
                           <a14:useLocalDpi xmlns:a14="http://schemas.microsoft.com/office/drawing/2010/main" val="0"/>
@@ -23063,7 +23439,7 @@
                     <pic:cNvPicPr/>
                   </pic:nvPicPr>
                   <pic:blipFill>
-                    <a:blip r:embed="rId39">
+                    <a:blip r:embed="rId41">
                       <a:extLst>
                         <a:ext uri="{28A0092B-C50C-407E-A947-70E740481C1C}">
                           <a14:useLocalDpi xmlns:a14="http://schemas.microsoft.com/office/drawing/2010/main" val="0"/>
@@ -23704,7 +24080,7 @@
                     <pic:cNvPicPr/>
                   </pic:nvPicPr>
                   <pic:blipFill>
-                    <a:blip r:embed="rId40">
+                    <a:blip r:embed="rId42">
                       <a:extLst>
                         <a:ext uri="{28A0092B-C50C-407E-A947-70E740481C1C}">
                           <a14:useLocalDpi xmlns:a14="http://schemas.microsoft.com/office/drawing/2010/main" val="0"/>
@@ -24303,7 +24679,7 @@
                     <pic:cNvPicPr/>
                   </pic:nvPicPr>
                   <pic:blipFill>
-                    <a:blip r:embed="rId41">
+                    <a:blip r:embed="rId43">
                       <a:extLst>
                         <a:ext uri="{28A0092B-C50C-407E-A947-70E740481C1C}">
                           <a14:useLocalDpi xmlns:a14="http://schemas.microsoft.com/office/drawing/2010/main" val="0"/>
@@ -24923,7 +25299,7 @@
                     <pic:cNvPicPr/>
                   </pic:nvPicPr>
                   <pic:blipFill>
-                    <a:blip r:embed="rId42" cstate="print">
+                    <a:blip r:embed="rId44" cstate="print">
                       <a:extLst>
                         <a:ext uri="{28A0092B-C50C-407E-A947-70E740481C1C}">
                           <a14:useLocalDpi xmlns:a14="http://schemas.microsoft.com/office/drawing/2010/main" val="0"/>
@@ -25518,7 +25894,7 @@
                     <pic:cNvPicPr/>
                   </pic:nvPicPr>
                   <pic:blipFill>
-                    <a:blip r:embed="rId43">
+                    <a:blip r:embed="rId45">
                       <a:extLst>
                         <a:ext uri="{28A0092B-C50C-407E-A947-70E740481C1C}">
                           <a14:useLocalDpi xmlns:a14="http://schemas.microsoft.com/office/drawing/2010/main" val="0"/>
@@ -26170,7 +26546,7 @@
                     <pic:cNvPicPr/>
                   </pic:nvPicPr>
                   <pic:blipFill>
-                    <a:blip r:embed="rId44" cstate="print">
+                    <a:blip r:embed="rId46" cstate="print">
                       <a:extLst>
                         <a:ext uri="{28A0092B-C50C-407E-A947-70E740481C1C}">
                           <a14:useLocalDpi xmlns:a14="http://schemas.microsoft.com/office/drawing/2010/main" val="0"/>
@@ -28383,7 +28759,7 @@
                     <pic:cNvPicPr/>
                   </pic:nvPicPr>
                   <pic:blipFill>
-                    <a:blip r:embed="rId45" cstate="print">
+                    <a:blip r:embed="rId47" cstate="print">
                       <a:extLst>
                         <a:ext uri="{28A0092B-C50C-407E-A947-70E740481C1C}">
                           <a14:useLocalDpi xmlns:a14="http://schemas.microsoft.com/office/drawing/2010/main" val="0"/>
@@ -28918,7 +29294,7 @@
                     <pic:cNvPicPr/>
                   </pic:nvPicPr>
                   <pic:blipFill>
-                    <a:blip r:embed="rId46" cstate="print">
+                    <a:blip r:embed="rId48" cstate="print">
                       <a:extLst>
                         <a:ext uri="{28A0092B-C50C-407E-A947-70E740481C1C}">
                           <a14:useLocalDpi xmlns:a14="http://schemas.microsoft.com/office/drawing/2010/main" val="0"/>
@@ -29480,7 +29856,7 @@
                     <pic:cNvPicPr/>
                   </pic:nvPicPr>
                   <pic:blipFill>
-                    <a:blip r:embed="rId47" cstate="print">
+                    <a:blip r:embed="rId49" cstate="print">
                       <a:extLst>
                         <a:ext uri="{28A0092B-C50C-407E-A947-70E740481C1C}">
                           <a14:useLocalDpi xmlns:a14="http://schemas.microsoft.com/office/drawing/2010/main" val="0"/>
@@ -29803,7 +30179,7 @@
                     <pic:cNvPicPr/>
                   </pic:nvPicPr>
                   <pic:blipFill>
-                    <a:blip r:embed="rId14" cstate="print">
+                    <a:blip r:embed="rId16" cstate="print">
                       <a:extLst>
                         <a:ext uri="{28A0092B-C50C-407E-A947-70E740481C1C}">
                           <a14:useLocalDpi xmlns:a14="http://schemas.microsoft.com/office/drawing/2010/main" val="0"/>
@@ -30401,7 +30777,7 @@
                     <pic:cNvPicPr/>
                   </pic:nvPicPr>
                   <pic:blipFill>
-                    <a:blip r:embed="rId48" cstate="print">
+                    <a:blip r:embed="rId50" cstate="print">
                       <a:extLst>
                         <a:ext uri="{28A0092B-C50C-407E-A947-70E740481C1C}">
                           <a14:useLocalDpi xmlns:a14="http://schemas.microsoft.com/office/drawing/2010/main" val="0"/>
@@ -30605,7 +30981,7 @@
                     <pic:cNvPicPr/>
                   </pic:nvPicPr>
                   <pic:blipFill>
-                    <a:blip r:embed="rId16" cstate="print">
+                    <a:blip r:embed="rId18" cstate="print">
                       <a:extLst>
                         <a:ext uri="{28A0092B-C50C-407E-A947-70E740481C1C}">
                           <a14:useLocalDpi xmlns:a14="http://schemas.microsoft.com/office/drawing/2010/main" val="0"/>
@@ -30951,7 +31327,7 @@
                     <pic:cNvPicPr/>
                   </pic:nvPicPr>
                   <pic:blipFill>
-                    <a:blip r:embed="rId17" cstate="print">
+                    <a:blip r:embed="rId19" cstate="print">
                       <a:extLst>
                         <a:ext uri="{28A0092B-C50C-407E-A947-70E740481C1C}">
                           <a14:useLocalDpi xmlns:a14="http://schemas.microsoft.com/office/drawing/2010/main" val="0"/>
@@ -31285,7 +31661,7 @@
                     <pic:cNvPicPr/>
                   </pic:nvPicPr>
                   <pic:blipFill>
-                    <a:blip r:embed="rId18">
+                    <a:blip r:embed="rId20">
                       <a:extLst>
                         <a:ext uri="{28A0092B-C50C-407E-A947-70E740481C1C}">
                           <a14:useLocalDpi xmlns:a14="http://schemas.microsoft.com/office/drawing/2010/main" val="0"/>

</xml_diff>

<commit_message>
I said this was final yet here we are
</commit_message>
<xml_diff>
--- a/Test 2/Emerson Drapac - Test 2/Test2 take home test-SP2019.docx
+++ b/Test 2/Emerson Drapac - Test 2/Test2 take home test-SP2019.docx
@@ -1991,8 +1991,6 @@
           </wp:inline>
         </w:drawing>
       </w:r>
-      <w:bookmarkStart w:id="0" w:name="_GoBack"/>
-      <w:bookmarkEnd w:id="0"/>
     </w:p>
     <w:p>
       <w:pPr>
@@ -5411,8 +5409,8 @@
         </w:rPr>
         <w:lastRenderedPageBreak/>
         <w:drawing>
-          <wp:inline distT="0" distB="0" distL="0" distR="0" wp14:anchorId="501D3FF8" wp14:editId="36E6D29E">
-            <wp:extent cx="6858000" cy="3757930"/>
+          <wp:inline distT="0" distB="0" distL="0" distR="0" wp14:anchorId="501D3FF8" wp14:editId="5413F444">
+            <wp:extent cx="5910071" cy="3238500"/>
             <wp:effectExtent l="0" t="0" r="0" b="0"/>
             <wp:docPr id="40" name="Picture 40"/>
             <wp:cNvGraphicFramePr>
@@ -5426,7 +5424,7 @@
                     <pic:cNvPicPr/>
                   </pic:nvPicPr>
                   <pic:blipFill>
-                    <a:blip r:embed="rId14">
+                    <a:blip r:embed="rId14" cstate="print">
                       <a:extLst>
                         <a:ext uri="{28A0092B-C50C-407E-A947-70E740481C1C}">
                           <a14:useLocalDpi xmlns:a14="http://schemas.microsoft.com/office/drawing/2010/main" val="0"/>
@@ -5440,7 +5438,7 @@
                   <pic:spPr>
                     <a:xfrm>
                       <a:off x="0" y="0"/>
-                      <a:ext cx="6858000" cy="3757930"/>
+                      <a:ext cx="5912911" cy="3240056"/>
                     </a:xfrm>
                     <a:prstGeom prst="rect">
                       <a:avLst/>
@@ -5973,7 +5971,7 @@
         </w:numPr>
         <w:spacing w:after="0"/>
       </w:pPr>
-      <w:bookmarkStart w:id="1" w:name="_Hlk7678228"/>
+      <w:bookmarkStart w:id="0" w:name="_Hlk7678228"/>
       <w:r>
         <w:t xml:space="preserve">List those customers (customer number, last name, state) that their orders include more than </w:t>
       </w:r>
@@ -6044,8 +6042,8 @@
           <w:rFonts w:ascii="Courier New" w:hAnsi="Courier New" w:cs="Courier New"/>
         </w:rPr>
       </w:pPr>
-      <w:bookmarkStart w:id="2" w:name="_Hlk7678328"/>
-      <w:bookmarkEnd w:id="1"/>
+      <w:bookmarkStart w:id="1" w:name="_Hlk7678328"/>
+      <w:bookmarkEnd w:id="0"/>
       <w:r>
         <w:rPr>
           <w:rFonts w:ascii="Courier New" w:hAnsi="Courier New" w:cs="Courier New"/>
@@ -6271,7 +6269,7 @@
         <w:t>,ad.State</w:t>
       </w:r>
     </w:p>
-    <w:bookmarkEnd w:id="2"/>
+    <w:bookmarkEnd w:id="1"/>
     <w:p>
       <w:pPr>
         <w:pStyle w:val="ListParagraph"/>
@@ -7361,7 +7359,7 @@
           <w:rFonts w:ascii="Courier New" w:hAnsi="Courier New" w:cs="Courier New"/>
         </w:rPr>
       </w:pPr>
-      <w:bookmarkStart w:id="3" w:name="_Hlk7679602"/>
+      <w:bookmarkStart w:id="2" w:name="_Hlk7679602"/>
       <w:r>
         <w:rPr>
           <w:rFonts w:ascii="Courier New" w:hAnsi="Courier New" w:cs="Courier New"/>
@@ -7610,7 +7608,7 @@
         <w:t>,T1.fname</w:t>
       </w:r>
     </w:p>
-    <w:bookmarkEnd w:id="3"/>
+    <w:bookmarkEnd w:id="2"/>
     <w:p>
       <w:pPr>
         <w:pStyle w:val="ListParagraph"/>
@@ -27514,6 +27512,255 @@
     <w:p>
       <w:pPr>
         <w:pStyle w:val="NormalWeb"/>
+        <w:shd w:val="clear" w:color="auto" w:fill="FFFFFF"/>
+        <w:spacing w:before="0" w:beforeAutospacing="0" w:after="0" w:afterAutospacing="0"/>
+        <w:ind w:left="1440"/>
+        <w:rPr>
+          <w:rStyle w:val="apple-converted-space"/>
+          <w:rFonts w:asciiTheme="minorHAnsi" w:hAnsiTheme="minorHAnsi"/>
+          <w:i/>
+          <w:color w:val="353535"/>
+          <w:sz w:val="21"/>
+          <w:szCs w:val="21"/>
+          <w:bdr w:val="none" w:sz="0" w:space="0" w:color="auto" w:frame="1"/>
+        </w:rPr>
+      </w:pPr>
+    </w:p>
+    <w:p>
+      <w:pPr>
+        <w:pStyle w:val="NormalWeb"/>
+        <w:shd w:val="clear" w:color="auto" w:fill="FFFFFF"/>
+        <w:spacing w:before="0" w:beforeAutospacing="0" w:after="0" w:afterAutospacing="0"/>
+        <w:ind w:left="1440"/>
+        <w:rPr>
+          <w:rStyle w:val="apple-converted-space"/>
+          <w:rFonts w:asciiTheme="minorHAnsi" w:hAnsiTheme="minorHAnsi"/>
+          <w:i/>
+          <w:color w:val="353535"/>
+          <w:sz w:val="26"/>
+          <w:szCs w:val="26"/>
+          <w:bdr w:val="none" w:sz="0" w:space="0" w:color="auto" w:frame="1"/>
+        </w:rPr>
+      </w:pPr>
+      <w:r>
+        <w:rPr>
+          <w:rStyle w:val="apple-converted-space"/>
+          <w:rFonts w:asciiTheme="minorHAnsi" w:hAnsiTheme="minorHAnsi"/>
+          <w:i/>
+          <w:color w:val="353535"/>
+          <w:sz w:val="26"/>
+          <w:szCs w:val="26"/>
+          <w:highlight w:val="green"/>
+          <w:bdr w:val="none" w:sz="0" w:space="0" w:color="auto" w:frame="1"/>
+        </w:rPr>
+        <w:t>Relational Algebra</w:t>
+      </w:r>
+      <w:r>
+        <w:rPr>
+          <w:rStyle w:val="apple-converted-space"/>
+          <w:rFonts w:asciiTheme="minorHAnsi" w:hAnsiTheme="minorHAnsi"/>
+          <w:i/>
+          <w:color w:val="353535"/>
+          <w:sz w:val="26"/>
+          <w:szCs w:val="26"/>
+          <w:bdr w:val="none" w:sz="0" w:space="0" w:color="auto" w:frame="1"/>
+        </w:rPr>
+        <w:t xml:space="preserve"> </w:t>
+      </w:r>
+    </w:p>
+    <w:p>
+      <w:pPr>
+        <w:pStyle w:val="NormalWeb"/>
+        <w:shd w:val="clear" w:color="auto" w:fill="FFFFFF"/>
+        <w:spacing w:before="0" w:beforeAutospacing="0" w:after="0" w:afterAutospacing="0"/>
+        <w:rPr>
+          <w:rStyle w:val="apple-converted-space"/>
+          <w:rFonts w:asciiTheme="minorHAnsi" w:hAnsiTheme="minorHAnsi"/>
+          <w:i/>
+          <w:color w:val="353535"/>
+          <w:sz w:val="21"/>
+          <w:szCs w:val="21"/>
+          <w:bdr w:val="none" w:sz="0" w:space="0" w:color="auto" w:frame="1"/>
+        </w:rPr>
+      </w:pPr>
+      <w:bookmarkStart w:id="3" w:name="_GoBack"/>
+      <w:r>
+        <w:rPr>
+          <w:rFonts w:asciiTheme="minorHAnsi" w:hAnsiTheme="minorHAnsi"/>
+          <w:i/>
+          <w:noProof/>
+          <w:color w:val="353535"/>
+          <w:sz w:val="21"/>
+          <w:szCs w:val="21"/>
+          <w:bdr w:val="none" w:sz="0" w:space="0" w:color="auto" w:frame="1"/>
+        </w:rPr>
+        <w:drawing>
+          <wp:inline distT="0" distB="0" distL="0" distR="0" wp14:anchorId="1047E517" wp14:editId="0585B097">
+            <wp:extent cx="1238593" cy="7000823"/>
+            <wp:effectExtent l="0" t="4445" r="0" b="0"/>
+            <wp:docPr id="51" name="Picture 51"/>
+            <wp:cNvGraphicFramePr>
+              <a:graphicFrameLocks xmlns:a="http://schemas.openxmlformats.org/drawingml/2006/main" noChangeAspect="1"/>
+            </wp:cNvGraphicFramePr>
+            <a:graphic xmlns:a="http://schemas.openxmlformats.org/drawingml/2006/main">
+              <a:graphicData uri="http://schemas.openxmlformats.org/drawingml/2006/picture">
+                <pic:pic xmlns:pic="http://schemas.openxmlformats.org/drawingml/2006/picture">
+                  <pic:nvPicPr>
+                    <pic:cNvPr id="51" name="RA.png"/>
+                    <pic:cNvPicPr/>
+                  </pic:nvPicPr>
+                  <pic:blipFill rotWithShape="1">
+                    <a:blip r:embed="rId47" cstate="print">
+                      <a:extLst>
+                        <a:ext uri="{28A0092B-C50C-407E-A947-70E740481C1C}">
+                          <a14:useLocalDpi xmlns:a14="http://schemas.microsoft.com/office/drawing/2010/main" val="0"/>
+                        </a:ext>
+                      </a:extLst>
+                    </a:blip>
+                    <a:srcRect l="76950"/>
+                    <a:stretch/>
+                  </pic:blipFill>
+                  <pic:spPr bwMode="auto">
+                    <a:xfrm rot="16200000">
+                      <a:off x="0" y="0"/>
+                      <a:ext cx="1239184" cy="7004162"/>
+                    </a:xfrm>
+                    <a:prstGeom prst="rect">
+                      <a:avLst/>
+                    </a:prstGeom>
+                    <a:ln>
+                      <a:noFill/>
+                    </a:ln>
+                    <a:extLst>
+                      <a:ext uri="{53640926-AAD7-44D8-BBD7-CCE9431645EC}">
+                        <a14:shadowObscured xmlns:a14="http://schemas.microsoft.com/office/drawing/2010/main"/>
+                      </a:ext>
+                    </a:extLst>
+                  </pic:spPr>
+                </pic:pic>
+              </a:graphicData>
+            </a:graphic>
+          </wp:inline>
+        </w:drawing>
+      </w:r>
+      <w:bookmarkEnd w:id="3"/>
+    </w:p>
+    <w:p>
+      <w:pPr>
+        <w:pStyle w:val="NormalWeb"/>
+        <w:shd w:val="clear" w:color="auto" w:fill="FFFFFF"/>
+        <w:spacing w:before="0" w:beforeAutospacing="0" w:after="0" w:afterAutospacing="0"/>
+        <w:rPr>
+          <w:rStyle w:val="apple-converted-space"/>
+          <w:rFonts w:asciiTheme="minorHAnsi" w:hAnsiTheme="minorHAnsi"/>
+          <w:i/>
+          <w:color w:val="353535"/>
+          <w:sz w:val="21"/>
+          <w:szCs w:val="21"/>
+          <w:bdr w:val="none" w:sz="0" w:space="0" w:color="auto" w:frame="1"/>
+        </w:rPr>
+      </w:pPr>
+      <w:r>
+        <w:rPr>
+          <w:rStyle w:val="apple-converted-space"/>
+          <w:rFonts w:asciiTheme="minorHAnsi" w:hAnsiTheme="minorHAnsi"/>
+          <w:i/>
+          <w:color w:val="353535"/>
+          <w:sz w:val="21"/>
+          <w:szCs w:val="21"/>
+          <w:bdr w:val="none" w:sz="0" w:space="0" w:color="auto" w:frame="1"/>
+        </w:rPr>
+        <w:lastRenderedPageBreak/>
+        <w:tab/>
+      </w:r>
+      <w:r>
+        <w:rPr>
+          <w:rStyle w:val="apple-converted-space"/>
+          <w:rFonts w:asciiTheme="minorHAnsi" w:hAnsiTheme="minorHAnsi"/>
+          <w:i/>
+          <w:color w:val="353535"/>
+          <w:sz w:val="21"/>
+          <w:szCs w:val="21"/>
+          <w:bdr w:val="none" w:sz="0" w:space="0" w:color="auto" w:frame="1"/>
+        </w:rPr>
+        <w:tab/>
+      </w:r>
+      <w:r>
+        <w:rPr>
+          <w:rStyle w:val="apple-converted-space"/>
+          <w:rFonts w:asciiTheme="minorHAnsi" w:hAnsiTheme="minorHAnsi"/>
+          <w:i/>
+          <w:color w:val="353535"/>
+          <w:sz w:val="26"/>
+          <w:szCs w:val="26"/>
+          <w:highlight w:val="green"/>
+          <w:bdr w:val="none" w:sz="0" w:space="0" w:color="auto" w:frame="1"/>
+        </w:rPr>
+        <w:t>QBE</w:t>
+      </w:r>
+      <w:r>
+        <w:rPr>
+          <w:rFonts w:asciiTheme="minorHAnsi" w:hAnsiTheme="minorHAnsi"/>
+          <w:i/>
+          <w:noProof/>
+          <w:color w:val="353535"/>
+          <w:sz w:val="21"/>
+          <w:szCs w:val="21"/>
+          <w:bdr w:val="none" w:sz="0" w:space="0" w:color="auto" w:frame="1"/>
+        </w:rPr>
+        <w:drawing>
+          <wp:inline distT="0" distB="0" distL="0" distR="0" wp14:anchorId="4B97FD50" wp14:editId="39EC85A9">
+            <wp:extent cx="4386330" cy="6552952"/>
+            <wp:effectExtent l="2540" t="0" r="0" b="0"/>
+            <wp:docPr id="52" name="Picture 52"/>
+            <wp:cNvGraphicFramePr>
+              <a:graphicFrameLocks xmlns:a="http://schemas.openxmlformats.org/drawingml/2006/main" noChangeAspect="1"/>
+            </wp:cNvGraphicFramePr>
+            <a:graphic xmlns:a="http://schemas.openxmlformats.org/drawingml/2006/main">
+              <a:graphicData uri="http://schemas.openxmlformats.org/drawingml/2006/picture">
+                <pic:pic xmlns:pic="http://schemas.openxmlformats.org/drawingml/2006/picture">
+                  <pic:nvPicPr>
+                    <pic:cNvPr id="52" name="QBE.png"/>
+                    <pic:cNvPicPr/>
+                  </pic:nvPicPr>
+                  <pic:blipFill rotWithShape="1">
+                    <a:blip r:embed="rId48" cstate="print">
+                      <a:extLst>
+                        <a:ext uri="{28A0092B-C50C-407E-A947-70E740481C1C}">
+                          <a14:useLocalDpi xmlns:a14="http://schemas.microsoft.com/office/drawing/2010/main" val="0"/>
+                        </a:ext>
+                      </a:extLst>
+                    </a:blip>
+                    <a:srcRect l="118" t="-545" r="12778" b="545"/>
+                    <a:stretch/>
+                  </pic:blipFill>
+                  <pic:spPr bwMode="auto">
+                    <a:xfrm rot="5400000">
+                      <a:off x="0" y="0"/>
+                      <a:ext cx="4393263" cy="6563309"/>
+                    </a:xfrm>
+                    <a:prstGeom prst="rect">
+                      <a:avLst/>
+                    </a:prstGeom>
+                    <a:ln>
+                      <a:noFill/>
+                    </a:ln>
+                    <a:extLst>
+                      <a:ext uri="{53640926-AAD7-44D8-BBD7-CCE9431645EC}">
+                        <a14:shadowObscured xmlns:a14="http://schemas.microsoft.com/office/drawing/2010/main"/>
+                      </a:ext>
+                    </a:extLst>
+                  </pic:spPr>
+                </pic:pic>
+              </a:graphicData>
+            </a:graphic>
+          </wp:inline>
+        </w:drawing>
+      </w:r>
+    </w:p>
+    <w:p>
+      <w:pPr>
+        <w:pStyle w:val="NormalWeb"/>
         <w:numPr>
           <w:ilvl w:val="0"/>
           <w:numId w:val="29"/>
@@ -28759,7 +29006,7 @@
                     <pic:cNvPicPr/>
                   </pic:nvPicPr>
                   <pic:blipFill>
-                    <a:blip r:embed="rId47" cstate="print">
+                    <a:blip r:embed="rId49" cstate="print">
                       <a:extLst>
                         <a:ext uri="{28A0092B-C50C-407E-A947-70E740481C1C}">
                           <a14:useLocalDpi xmlns:a14="http://schemas.microsoft.com/office/drawing/2010/main" val="0"/>
@@ -29294,7 +29541,7 @@
                     <pic:cNvPicPr/>
                   </pic:nvPicPr>
                   <pic:blipFill>
-                    <a:blip r:embed="rId48" cstate="print">
+                    <a:blip r:embed="rId50" cstate="print">
                       <a:extLst>
                         <a:ext uri="{28A0092B-C50C-407E-A947-70E740481C1C}">
                           <a14:useLocalDpi xmlns:a14="http://schemas.microsoft.com/office/drawing/2010/main" val="0"/>
@@ -29856,7 +30103,7 @@
                     <pic:cNvPicPr/>
                   </pic:nvPicPr>
                   <pic:blipFill>
-                    <a:blip r:embed="rId49" cstate="print">
+                    <a:blip r:embed="rId51" cstate="print">
                       <a:extLst>
                         <a:ext uri="{28A0092B-C50C-407E-A947-70E740481C1C}">
                           <a14:useLocalDpi xmlns:a14="http://schemas.microsoft.com/office/drawing/2010/main" val="0"/>
@@ -30777,7 +31024,7 @@
                     <pic:cNvPicPr/>
                   </pic:nvPicPr>
                   <pic:blipFill>
-                    <a:blip r:embed="rId50" cstate="print">
+                    <a:blip r:embed="rId52" cstate="print">
                       <a:extLst>
                         <a:ext uri="{28A0092B-C50C-407E-A947-70E740481C1C}">
                           <a14:useLocalDpi xmlns:a14="http://schemas.microsoft.com/office/drawing/2010/main" val="0"/>

</xml_diff>